<commit_message>
playinga round with both rowing and handball to see if i can think of more questions
</commit_message>
<xml_diff>
--- a/awsmit22/handball_module/module/handball_worksheet_tech.docx
+++ b/awsmit22/handball_module/module/handball_worksheet_tech.docx
@@ -328,13 +328,7 @@
         <w:t>Use R to c</w:t>
       </w:r>
       <w:r>
-        <w:t xml:space="preserve">reate a scatterplot of the mean HPI for clubs against the mean club </w:t>
-      </w:r>
-      <w:r>
-        <w:t>offensive plays</w:t>
-      </w:r>
-      <w:r>
-        <w:t xml:space="preserve">. Add a regression line to the plot. </w:t>
+        <w:t xml:space="preserve">reate a scatterplot of the mean HPI for clubs against the mean club offensive plays. Add a regression line to the plot. </w:t>
       </w:r>
     </w:p>
     <w:p/>
@@ -1380,6 +1374,9 @@
     </w:p>
     <w:p/>
     <w:p/>
+    <w:p/>
+    <w:p/>
+    <w:p/>
     <w:p>
       <w:pPr>
         <w:pStyle w:val="ListParagraph"/>
@@ -1460,6 +1457,10 @@
         <w:t>:</w:t>
       </w:r>
     </w:p>
+    <w:p/>
+    <w:p/>
+    <w:p/>
+    <w:p/>
     <w:p/>
     <w:p/>
     <w:p/>

</xml_diff>